<commit_message>
actualizado el cu Registrar Ingreso de Materia prima segun la interfaz del mismo
</commit_message>
<xml_diff>
--- a/02. Modelado de Requerimientos/Modelo de Casos De Uso/Trazos/Deposito/102_Registrar_Ingreso_De_Materia_Prima.docx
+++ b/02. Modelado de Requerimientos/Modelo de Casos De Uso/Trazos/Deposito/102_Registrar_Ingreso_De_Materia_Prima.docx
@@ -4,7 +4,7 @@
   <w:body>
     <w:tbl>
       <w:tblPr>
-        <w:tblStyle w:val="TableGrid"/>
+        <w:tblStyle w:val="Tablaconcuadrcula"/>
         <w:tblW w:w="8613" w:type="dxa"/>
         <w:tblLayout w:type="fixed"/>
         <w:tblLook w:val="04A0" w:firstRow="1" w:lastRow="0" w:firstColumn="1" w:lastColumn="0" w:noHBand="0" w:noVBand="1"/>
@@ -40,8 +40,6 @@
                 <w:b/>
               </w:rPr>
             </w:pPr>
-            <w:bookmarkStart w:id="0" w:name="_GoBack"/>
-            <w:bookmarkEnd w:id="0"/>
             <w:r>
               <w:rPr>
                 <w:b/>
@@ -1054,7 +1052,7 @@
             </w:r>
           </w:p>
         </w:tc>
-        <w:bookmarkStart w:id="1" w:name="Casilla2"/>
+        <w:bookmarkStart w:id="0" w:name="Casilla2"/>
         <w:tc>
           <w:tcPr>
             <w:tcW w:w="3291" w:type="dxa"/>
@@ -1101,7 +1099,7 @@
               </w:rPr>
               <w:fldChar w:fldCharType="end"/>
             </w:r>
-            <w:bookmarkEnd w:id="1"/>
+            <w:bookmarkEnd w:id="0"/>
             <w:r>
               <w:rPr>
                 <w:rFonts w:cstheme="minorHAnsi"/>
@@ -1272,7 +1270,7 @@
           </w:tcPr>
           <w:p>
             <w:pPr>
-              <w:pStyle w:val="ListParagraph"/>
+              <w:pStyle w:val="Prrafodelista"/>
               <w:numPr>
                 <w:ilvl w:val="0"/>
                 <w:numId w:val="1"/>
@@ -1338,7 +1336,7 @@
           </w:tcPr>
           <w:p>
             <w:pPr>
-              <w:pStyle w:val="ListParagraph"/>
+              <w:pStyle w:val="Prrafodelista"/>
               <w:numPr>
                 <w:ilvl w:val="0"/>
                 <w:numId w:val="1"/>
@@ -1356,7 +1354,7 @@
           </w:p>
           <w:p>
             <w:pPr>
-              <w:pStyle w:val="ListParagraph"/>
+              <w:pStyle w:val="Prrafodelista"/>
               <w:numPr>
                 <w:ilvl w:val="0"/>
                 <w:numId w:val="1"/>
@@ -1429,7 +1427,7 @@
           </w:tcPr>
           <w:p>
             <w:pPr>
-              <w:pStyle w:val="ListParagraph"/>
+              <w:pStyle w:val="Prrafodelista"/>
               <w:numPr>
                 <w:ilvl w:val="0"/>
                 <w:numId w:val="3"/>
@@ -1460,7 +1458,7 @@
           </w:tcPr>
           <w:p>
             <w:pPr>
-              <w:pStyle w:val="ListParagraph"/>
+              <w:pStyle w:val="Prrafodelista"/>
               <w:ind w:left="230"/>
             </w:pPr>
           </w:p>
@@ -1480,7 +1478,7 @@
           </w:tcPr>
           <w:p>
             <w:pPr>
-              <w:pStyle w:val="ListParagraph"/>
+              <w:pStyle w:val="Prrafodelista"/>
               <w:numPr>
                 <w:ilvl w:val="0"/>
                 <w:numId w:val="3"/>
@@ -1520,7 +1518,7 @@
           </w:tcPr>
           <w:p>
             <w:pPr>
-              <w:pStyle w:val="ListParagraph"/>
+              <w:pStyle w:val="Prrafodelista"/>
               <w:numPr>
                 <w:ilvl w:val="1"/>
                 <w:numId w:val="3"/>
@@ -1546,7 +1544,7 @@
           </w:p>
           <w:p>
             <w:pPr>
-              <w:pStyle w:val="ListParagraph"/>
+              <w:pStyle w:val="Prrafodelista"/>
               <w:numPr>
                 <w:ilvl w:val="2"/>
                 <w:numId w:val="3"/>
@@ -1564,7 +1562,7 @@
           </w:p>
           <w:p>
             <w:pPr>
-              <w:pStyle w:val="ListParagraph"/>
+              <w:pStyle w:val="Prrafodelista"/>
               <w:numPr>
                 <w:ilvl w:val="2"/>
                 <w:numId w:val="3"/>
@@ -1600,7 +1598,7 @@
           </w:tcPr>
           <w:p>
             <w:pPr>
-              <w:pStyle w:val="ListParagraph"/>
+              <w:pStyle w:val="Prrafodelista"/>
               <w:numPr>
                 <w:ilvl w:val="0"/>
                 <w:numId w:val="3"/>
@@ -1608,25 +1606,13 @@
               <w:ind w:hanging="198"/>
             </w:pPr>
             <w:r>
-              <w:t xml:space="preserve">El </w:t>
-            </w:r>
-            <w:r>
-              <w:t>Sistema</w:t>
-            </w:r>
-            <w:r>
-              <w:t xml:space="preserve"> muestra las </w:t>
-            </w:r>
-            <w:r>
-              <w:t xml:space="preserve">importaciones de materia prima encontradas, ordenándolas </w:t>
-            </w:r>
-            <w:r>
-              <w:t>por fecha</w:t>
-            </w:r>
-            <w:r>
-              <w:t xml:space="preserve"> de llegada estimada</w:t>
-            </w:r>
-            <w:r>
-              <w:t>.</w:t>
+              <w:t>El Sistema muestra las Importaciones encontradas con su fecha de llegada estimada, fecha salida real y origen, ordenándolas por f</w:t>
+            </w:r>
+            <w:r>
+              <w:t xml:space="preserve">echa </w:t>
+            </w:r>
+            <w:r>
+              <w:t>de llegada estimada.</w:t>
             </w:r>
           </w:p>
         </w:tc>
@@ -1643,7 +1629,7 @@
           </w:tcPr>
           <w:p>
             <w:pPr>
-              <w:pStyle w:val="ListParagraph"/>
+              <w:pStyle w:val="Prrafodelista"/>
               <w:ind w:left="230"/>
             </w:pPr>
           </w:p>
@@ -1663,7 +1649,7 @@
           </w:tcPr>
           <w:p>
             <w:pPr>
-              <w:pStyle w:val="ListParagraph"/>
+              <w:pStyle w:val="Prrafodelista"/>
               <w:numPr>
                 <w:ilvl w:val="0"/>
                 <w:numId w:val="3"/>
@@ -1694,7 +1680,7 @@
           </w:tcPr>
           <w:p>
             <w:pPr>
-              <w:pStyle w:val="ListParagraph"/>
+              <w:pStyle w:val="Prrafodelista"/>
               <w:ind w:left="230"/>
             </w:pPr>
           </w:p>
@@ -1714,7 +1700,7 @@
           </w:tcPr>
           <w:p>
             <w:pPr>
-              <w:pStyle w:val="ListParagraph"/>
+              <w:pStyle w:val="Prrafodelista"/>
               <w:numPr>
                 <w:ilvl w:val="0"/>
                 <w:numId w:val="3"/>
@@ -1722,28 +1708,7 @@
               <w:ind w:hanging="198"/>
             </w:pPr>
             <w:r>
-              <w:t xml:space="preserve">El </w:t>
-            </w:r>
-            <w:r>
-              <w:t>Sistema</w:t>
-            </w:r>
-            <w:r>
-              <w:t xml:space="preserve"> muestra las </w:t>
-            </w:r>
-            <w:r>
-              <w:t>Órdenes de C</w:t>
-            </w:r>
-            <w:r>
-              <w:t>ompras incluidas en la imp</w:t>
-            </w:r>
-            <w:r>
-              <w:t xml:space="preserve">ortación mostrando el proveedor y fecha de </w:t>
-            </w:r>
-            <w:r>
-              <w:t>orden</w:t>
-            </w:r>
-            <w:r>
-              <w:t>.</w:t>
+              <w:t>El sistema Muestra Para la importación seleccionada: Fecha estimada de llegada, Fecha de embarque, Empresa de Transporte, Fecha de llegada, Lugar de Origen</w:t>
             </w:r>
           </w:p>
         </w:tc>
@@ -1760,7 +1725,7 @@
           </w:tcPr>
           <w:p>
             <w:pPr>
-              <w:pStyle w:val="ListParagraph"/>
+              <w:pStyle w:val="Prrafodelista"/>
               <w:ind w:left="230"/>
             </w:pPr>
           </w:p>
@@ -1780,7 +1745,7 @@
           </w:tcPr>
           <w:p>
             <w:pPr>
-              <w:pStyle w:val="ListParagraph"/>
+              <w:pStyle w:val="Prrafodelista"/>
               <w:numPr>
                 <w:ilvl w:val="0"/>
                 <w:numId w:val="3"/>
@@ -1788,7 +1753,7 @@
               <w:ind w:hanging="198"/>
             </w:pPr>
             <w:r>
-              <w:t>El EDMP selecciona una orden de compra</w:t>
+              <w:t>El Sistema muestra las Órdenes de Compra incluidas en la importación. mostrando el Proveedor y fecha de pedido.</w:t>
             </w:r>
           </w:p>
         </w:tc>
@@ -1805,7 +1770,7 @@
           </w:tcPr>
           <w:p>
             <w:pPr>
-              <w:pStyle w:val="ListParagraph"/>
+              <w:pStyle w:val="Prrafodelista"/>
               <w:ind w:left="230"/>
             </w:pPr>
           </w:p>
@@ -1825,7 +1790,7 @@
           </w:tcPr>
           <w:p>
             <w:pPr>
-              <w:pStyle w:val="ListParagraph"/>
+              <w:pStyle w:val="Prrafodelista"/>
               <w:numPr>
                 <w:ilvl w:val="0"/>
                 <w:numId w:val="3"/>
@@ -1833,7 +1798,16 @@
               <w:ind w:hanging="198"/>
             </w:pPr>
             <w:r>
-              <w:t>El Sistema muestra, para cada materia prima incluida en la orden: Código, Nombre, Descripción, unidad de medida, cantidad pedida, cantidad real.</w:t>
+              <w:t>El EDMP</w:t>
+            </w:r>
+            <w:r>
+              <w:t xml:space="preserve"> </w:t>
+            </w:r>
+            <w:r>
+              <w:t>selecciona cada Orden de Compra.</w:t>
+            </w:r>
+            <w:r>
+              <w:t xml:space="preserve"> </w:t>
             </w:r>
           </w:p>
         </w:tc>
@@ -1850,7 +1824,7 @@
           </w:tcPr>
           <w:p>
             <w:pPr>
-              <w:pStyle w:val="ListParagraph"/>
+              <w:pStyle w:val="Prrafodelista"/>
               <w:ind w:left="230"/>
             </w:pPr>
           </w:p>
@@ -1870,7 +1844,7 @@
           </w:tcPr>
           <w:p>
             <w:pPr>
-              <w:pStyle w:val="ListParagraph"/>
+              <w:pStyle w:val="Prrafodelista"/>
               <w:numPr>
                 <w:ilvl w:val="0"/>
                 <w:numId w:val="3"/>
@@ -1878,38 +1852,13 @@
               <w:ind w:hanging="198"/>
             </w:pPr>
             <w:r>
-              <w:t>El E</w:t>
-            </w:r>
-            <w:r>
-              <w:t xml:space="preserve">DMP </w:t>
-            </w:r>
-            <w:r>
-              <w:t xml:space="preserve">por cada </w:t>
-            </w:r>
-            <w:r>
-              <w:t xml:space="preserve">Orden de </w:t>
-            </w:r>
-            <w:r>
-              <w:t>Compra</w:t>
-            </w:r>
-            <w:r>
-              <w:t xml:space="preserve"> y por cada m</w:t>
-            </w:r>
-            <w:r>
-              <w:t xml:space="preserve">ateria prima verifica que la cantidad </w:t>
-            </w:r>
-            <w:r>
-              <w:t>que ingresa</w:t>
-            </w:r>
-            <w:r>
-              <w:t xml:space="preserve"> se</w:t>
-            </w:r>
-            <w:r>
-              <w:t>a igual a la cantidad pedida y las cantidades coinciden</w:t>
+              <w:t>El Sistema muestra, para cada materia prima incluida en la orden: Código, Nombre, Descripción, unidad de medida, cantidad pedida</w:t>
             </w:r>
             <w:r>
               <w:t>.</w:t>
             </w:r>
+            <w:bookmarkStart w:id="1" w:name="_GoBack"/>
+            <w:bookmarkEnd w:id="1"/>
           </w:p>
         </w:tc>
         <w:tc>
@@ -1925,7 +1874,82 @@
           </w:tcPr>
           <w:p>
             <w:pPr>
-              <w:pStyle w:val="ListParagraph"/>
+              <w:pStyle w:val="Prrafodelista"/>
+              <w:ind w:left="230"/>
+            </w:pPr>
+          </w:p>
+        </w:tc>
+      </w:tr>
+      <w:tr>
+        <w:tc>
+          <w:tcPr>
+            <w:tcW w:w="4304" w:type="dxa"/>
+            <w:gridSpan w:val="6"/>
+            <w:tcBorders>
+              <w:top w:val="single" w:sz="4" w:space="0" w:color="auto"/>
+              <w:left w:val="single" w:sz="4" w:space="0" w:color="auto"/>
+              <w:bottom w:val="single" w:sz="4" w:space="0" w:color="auto"/>
+              <w:right w:val="single" w:sz="4" w:space="0" w:color="auto"/>
+            </w:tcBorders>
+          </w:tcPr>
+          <w:p>
+            <w:pPr>
+              <w:pStyle w:val="Prrafodelista"/>
+              <w:numPr>
+                <w:ilvl w:val="0"/>
+                <w:numId w:val="3"/>
+              </w:numPr>
+              <w:ind w:hanging="198"/>
+            </w:pPr>
+            <w:r>
+              <w:t>El E</w:t>
+            </w:r>
+            <w:r>
+              <w:t xml:space="preserve">DMP </w:t>
+            </w:r>
+            <w:r>
+              <w:t xml:space="preserve">por cada </w:t>
+            </w:r>
+            <w:r>
+              <w:t xml:space="preserve">Orden de </w:t>
+            </w:r>
+            <w:r>
+              <w:t>Compra</w:t>
+            </w:r>
+            <w:r>
+              <w:t xml:space="preserve"> y por cada m</w:t>
+            </w:r>
+            <w:r>
+              <w:t xml:space="preserve">ateria prima verifica que la cantidad </w:t>
+            </w:r>
+            <w:r>
+              <w:t>que ingresa</w:t>
+            </w:r>
+            <w:r>
+              <w:t xml:space="preserve"> se</w:t>
+            </w:r>
+            <w:r>
+              <w:t>a igual a la cantidad pedida y las cantidades coinciden</w:t>
+            </w:r>
+            <w:r>
+              <w:t>.</w:t>
+            </w:r>
+          </w:p>
+        </w:tc>
+        <w:tc>
+          <w:tcPr>
+            <w:tcW w:w="4309" w:type="dxa"/>
+            <w:gridSpan w:val="6"/>
+            <w:tcBorders>
+              <w:top w:val="single" w:sz="4" w:space="0" w:color="auto"/>
+              <w:left w:val="single" w:sz="4" w:space="0" w:color="auto"/>
+              <w:bottom w:val="single" w:sz="4" w:space="0" w:color="auto"/>
+              <w:right w:val="single" w:sz="4" w:space="0" w:color="auto"/>
+            </w:tcBorders>
+          </w:tcPr>
+          <w:p>
+            <w:pPr>
+              <w:pStyle w:val="Prrafodelista"/>
               <w:numPr>
                 <w:ilvl w:val="1"/>
                 <w:numId w:val="3"/>
@@ -1943,7 +1967,7 @@
           </w:p>
           <w:p>
             <w:pPr>
-              <w:pStyle w:val="ListParagraph"/>
+              <w:pStyle w:val="Prrafodelista"/>
               <w:numPr>
                 <w:ilvl w:val="2"/>
                 <w:numId w:val="3"/>
@@ -1976,7 +2000,7 @@
           </w:tcPr>
           <w:p>
             <w:pPr>
-              <w:pStyle w:val="ListParagraph"/>
+              <w:pStyle w:val="Prrafodelista"/>
               <w:numPr>
                 <w:ilvl w:val="0"/>
                 <w:numId w:val="3"/>
@@ -2007,7 +2031,7 @@
           </w:tcPr>
           <w:p>
             <w:pPr>
-              <w:pStyle w:val="ListParagraph"/>
+              <w:pStyle w:val="Prrafodelista"/>
               <w:ind w:left="230"/>
             </w:pPr>
           </w:p>
@@ -2027,7 +2051,7 @@
           </w:tcPr>
           <w:p>
             <w:pPr>
-              <w:pStyle w:val="ListParagraph"/>
+              <w:pStyle w:val="Prrafodelista"/>
               <w:numPr>
                 <w:ilvl w:val="0"/>
                 <w:numId w:val="3"/>
@@ -2055,7 +2079,7 @@
           </w:tcPr>
           <w:p>
             <w:pPr>
-              <w:pStyle w:val="ListParagraph"/>
+              <w:pStyle w:val="Prrafodelista"/>
               <w:numPr>
                 <w:ilvl w:val="1"/>
                 <w:numId w:val="3"/>
@@ -2075,7 +2099,7 @@
           </w:p>
           <w:p>
             <w:pPr>
-              <w:pStyle w:val="ListParagraph"/>
+              <w:pStyle w:val="Prrafodelista"/>
               <w:numPr>
                 <w:ilvl w:val="2"/>
                 <w:numId w:val="3"/>
@@ -2099,7 +2123,7 @@
           </w:p>
           <w:p>
             <w:pPr>
-              <w:pStyle w:val="ListParagraph"/>
+              <w:pStyle w:val="Prrafodelista"/>
               <w:numPr>
                 <w:ilvl w:val="2"/>
                 <w:numId w:val="3"/>
@@ -2125,7 +2149,7 @@
           </w:tcPr>
           <w:p>
             <w:pPr>
-              <w:pStyle w:val="ListParagraph"/>
+              <w:pStyle w:val="Prrafodelista"/>
               <w:numPr>
                 <w:ilvl w:val="0"/>
                 <w:numId w:val="3"/>
@@ -2185,7 +2209,7 @@
           </w:tcPr>
           <w:p>
             <w:pPr>
-              <w:pStyle w:val="ListParagraph"/>
+              <w:pStyle w:val="Prrafodelista"/>
               <w:ind w:left="230"/>
             </w:pPr>
           </w:p>
@@ -2205,7 +2229,7 @@
           </w:tcPr>
           <w:p>
             <w:pPr>
-              <w:pStyle w:val="ListParagraph"/>
+              <w:pStyle w:val="Prrafodelista"/>
               <w:numPr>
                 <w:ilvl w:val="0"/>
                 <w:numId w:val="3"/>
@@ -2232,7 +2256,7 @@
           </w:tcPr>
           <w:p>
             <w:pPr>
-              <w:pStyle w:val="ListParagraph"/>
+              <w:pStyle w:val="Prrafodelista"/>
               <w:ind w:left="230"/>
             </w:pPr>
           </w:p>
@@ -3208,13 +3232,13 @@
     <w:qFormat/>
     <w:rsid w:val="00847BFF"/>
   </w:style>
-  <w:style w:type="character" w:default="1" w:styleId="DefaultParagraphFont">
+  <w:style w:type="character" w:default="1" w:styleId="Fuentedeprrafopredeter">
     <w:name w:val="Default Paragraph Font"/>
     <w:uiPriority w:val="1"/>
     <w:semiHidden/>
     <w:unhideWhenUsed/>
   </w:style>
-  <w:style w:type="table" w:default="1" w:styleId="TableNormal">
+  <w:style w:type="table" w:default="1" w:styleId="Tablanormal">
     <w:name w:val="Normal Table"/>
     <w:uiPriority w:val="99"/>
     <w:semiHidden/>
@@ -3229,15 +3253,15 @@
       </w:tblCellMar>
     </w:tblPr>
   </w:style>
-  <w:style w:type="numbering" w:default="1" w:styleId="NoList">
+  <w:style w:type="numbering" w:default="1" w:styleId="Sinlista">
     <w:name w:val="No List"/>
     <w:uiPriority w:val="99"/>
     <w:semiHidden/>
     <w:unhideWhenUsed/>
   </w:style>
-  <w:style w:type="table" w:styleId="TableGrid">
+  <w:style w:type="table" w:styleId="Tablaconcuadrcula">
     <w:name w:val="Table Grid"/>
-    <w:basedOn w:val="TableNormal"/>
+    <w:basedOn w:val="Tablanormal"/>
     <w:uiPriority w:val="59"/>
     <w:rsid w:val="00D842C6"/>
     <w:pPr>
@@ -3261,7 +3285,7 @@
       </w:tblCellMar>
     </w:tblPr>
   </w:style>
-  <w:style w:type="paragraph" w:styleId="ListParagraph">
+  <w:style w:type="paragraph" w:styleId="Prrafodelista">
     <w:name w:val="List Paragraph"/>
     <w:basedOn w:val="Normal"/>
     <w:uiPriority w:val="34"/>
@@ -3272,7 +3296,7 @@
       <w:contextualSpacing/>
     </w:pPr>
   </w:style>
-  <w:style w:type="paragraph" w:styleId="Revision">
+  <w:style w:type="paragraph" w:styleId="Revisin">
     <w:name w:val="Revision"/>
     <w:hidden/>
     <w:uiPriority w:val="99"/>
@@ -3282,10 +3306,10 @@
       <w:spacing w:after="0" w:line="240" w:lineRule="auto"/>
     </w:pPr>
   </w:style>
-  <w:style w:type="paragraph" w:styleId="BalloonText">
+  <w:style w:type="paragraph" w:styleId="Textodeglobo">
     <w:name w:val="Balloon Text"/>
     <w:basedOn w:val="Normal"/>
-    <w:link w:val="BalloonTextChar"/>
+    <w:link w:val="TextodegloboCar"/>
     <w:uiPriority w:val="99"/>
     <w:semiHidden/>
     <w:unhideWhenUsed/>
@@ -3299,10 +3323,10 @@
       <w:szCs w:val="16"/>
     </w:rPr>
   </w:style>
-  <w:style w:type="character" w:customStyle="1" w:styleId="BalloonTextChar">
-    <w:name w:val="Balloon Text Char"/>
-    <w:basedOn w:val="DefaultParagraphFont"/>
-    <w:link w:val="BalloonText"/>
+  <w:style w:type="character" w:customStyle="1" w:styleId="TextodegloboCar">
+    <w:name w:val="Texto de globo Car"/>
+    <w:basedOn w:val="Fuentedeprrafopredeter"/>
+    <w:link w:val="Textodeglobo"/>
     <w:uiPriority w:val="99"/>
     <w:semiHidden/>
     <w:rsid w:val="00B64DCA"/>
@@ -3476,13 +3500,13 @@
     <w:qFormat/>
     <w:rsid w:val="00847BFF"/>
   </w:style>
-  <w:style w:type="character" w:default="1" w:styleId="DefaultParagraphFont">
+  <w:style w:type="character" w:default="1" w:styleId="Fuentedeprrafopredeter">
     <w:name w:val="Default Paragraph Font"/>
     <w:uiPriority w:val="1"/>
     <w:semiHidden/>
     <w:unhideWhenUsed/>
   </w:style>
-  <w:style w:type="table" w:default="1" w:styleId="TableNormal">
+  <w:style w:type="table" w:default="1" w:styleId="Tablanormal">
     <w:name w:val="Normal Table"/>
     <w:uiPriority w:val="99"/>
     <w:semiHidden/>
@@ -3497,15 +3521,15 @@
       </w:tblCellMar>
     </w:tblPr>
   </w:style>
-  <w:style w:type="numbering" w:default="1" w:styleId="NoList">
+  <w:style w:type="numbering" w:default="1" w:styleId="Sinlista">
     <w:name w:val="No List"/>
     <w:uiPriority w:val="99"/>
     <w:semiHidden/>
     <w:unhideWhenUsed/>
   </w:style>
-  <w:style w:type="table" w:styleId="TableGrid">
+  <w:style w:type="table" w:styleId="Tablaconcuadrcula">
     <w:name w:val="Table Grid"/>
-    <w:basedOn w:val="TableNormal"/>
+    <w:basedOn w:val="Tablanormal"/>
     <w:uiPriority w:val="59"/>
     <w:rsid w:val="00D842C6"/>
     <w:pPr>
@@ -3529,7 +3553,7 @@
       </w:tblCellMar>
     </w:tblPr>
   </w:style>
-  <w:style w:type="paragraph" w:styleId="ListParagraph">
+  <w:style w:type="paragraph" w:styleId="Prrafodelista">
     <w:name w:val="List Paragraph"/>
     <w:basedOn w:val="Normal"/>
     <w:uiPriority w:val="34"/>
@@ -3540,7 +3564,7 @@
       <w:contextualSpacing/>
     </w:pPr>
   </w:style>
-  <w:style w:type="paragraph" w:styleId="Revision">
+  <w:style w:type="paragraph" w:styleId="Revisin">
     <w:name w:val="Revision"/>
     <w:hidden/>
     <w:uiPriority w:val="99"/>
@@ -3550,10 +3574,10 @@
       <w:spacing w:after="0" w:line="240" w:lineRule="auto"/>
     </w:pPr>
   </w:style>
-  <w:style w:type="paragraph" w:styleId="BalloonText">
+  <w:style w:type="paragraph" w:styleId="Textodeglobo">
     <w:name w:val="Balloon Text"/>
     <w:basedOn w:val="Normal"/>
-    <w:link w:val="BalloonTextChar"/>
+    <w:link w:val="TextodegloboCar"/>
     <w:uiPriority w:val="99"/>
     <w:semiHidden/>
     <w:unhideWhenUsed/>
@@ -3567,10 +3591,10 @@
       <w:szCs w:val="16"/>
     </w:rPr>
   </w:style>
-  <w:style w:type="character" w:customStyle="1" w:styleId="BalloonTextChar">
-    <w:name w:val="Balloon Text Char"/>
-    <w:basedOn w:val="DefaultParagraphFont"/>
-    <w:link w:val="BalloonText"/>
+  <w:style w:type="character" w:customStyle="1" w:styleId="TextodegloboCar">
+    <w:name w:val="Texto de globo Car"/>
+    <w:basedOn w:val="Fuentedeprrafopredeter"/>
+    <w:link w:val="Textodeglobo"/>
     <w:uiPriority w:val="99"/>
     <w:semiHidden/>
     <w:rsid w:val="00B64DCA"/>
@@ -3594,34 +3618,34 @@
         <a:sysClr val="window" lastClr="FFFFFF"/>
       </a:lt1>
       <a:dk2>
-        <a:srgbClr xmlns:mc="http://schemas.openxmlformats.org/markup-compatibility/2006" xmlns:a14="http://schemas.microsoft.com/office/drawing/2010/main" val="1F497D" mc:Ignorable=""/>
+        <a:srgbClr val="1F497D"/>
       </a:dk2>
       <a:lt2>
-        <a:srgbClr xmlns:mc="http://schemas.openxmlformats.org/markup-compatibility/2006" xmlns:a14="http://schemas.microsoft.com/office/drawing/2010/main" val="EEECE1" mc:Ignorable=""/>
+        <a:srgbClr val="EEECE1"/>
       </a:lt2>
       <a:accent1>
-        <a:srgbClr xmlns:mc="http://schemas.openxmlformats.org/markup-compatibility/2006" xmlns:a14="http://schemas.microsoft.com/office/drawing/2010/main" val="4F81BD" mc:Ignorable=""/>
+        <a:srgbClr val="4F81BD"/>
       </a:accent1>
       <a:accent2>
-        <a:srgbClr xmlns:mc="http://schemas.openxmlformats.org/markup-compatibility/2006" xmlns:a14="http://schemas.microsoft.com/office/drawing/2010/main" val="C0504D" mc:Ignorable=""/>
+        <a:srgbClr val="C0504D"/>
       </a:accent2>
       <a:accent3>
-        <a:srgbClr xmlns:mc="http://schemas.openxmlformats.org/markup-compatibility/2006" xmlns:a14="http://schemas.microsoft.com/office/drawing/2010/main" val="9BBB59" mc:Ignorable=""/>
+        <a:srgbClr val="9BBB59"/>
       </a:accent3>
       <a:accent4>
-        <a:srgbClr xmlns:mc="http://schemas.openxmlformats.org/markup-compatibility/2006" xmlns:a14="http://schemas.microsoft.com/office/drawing/2010/main" val="8064A2" mc:Ignorable=""/>
+        <a:srgbClr val="8064A2"/>
       </a:accent4>
       <a:accent5>
-        <a:srgbClr xmlns:mc="http://schemas.openxmlformats.org/markup-compatibility/2006" xmlns:a14="http://schemas.microsoft.com/office/drawing/2010/main" val="4BACC6" mc:Ignorable=""/>
+        <a:srgbClr val="4BACC6"/>
       </a:accent5>
       <a:accent6>
-        <a:srgbClr xmlns:mc="http://schemas.openxmlformats.org/markup-compatibility/2006" xmlns:a14="http://schemas.microsoft.com/office/drawing/2010/main" val="F79646" mc:Ignorable=""/>
+        <a:srgbClr val="F79646"/>
       </a:accent6>
       <a:hlink>
-        <a:srgbClr xmlns:mc="http://schemas.openxmlformats.org/markup-compatibility/2006" xmlns:a14="http://schemas.microsoft.com/office/drawing/2010/main" val="0000FF" mc:Ignorable=""/>
+        <a:srgbClr val="0000FF"/>
       </a:hlink>
       <a:folHlink>
-        <a:srgbClr xmlns:mc="http://schemas.openxmlformats.org/markup-compatibility/2006" xmlns:a14="http://schemas.microsoft.com/office/drawing/2010/main" val="800080" mc:Ignorable=""/>
+        <a:srgbClr val="800080"/>
       </a:folHlink>
     </a:clrScheme>
     <a:fontScheme name="Office">
@@ -3775,7 +3799,7 @@
         <a:effectStyle>
           <a:effectLst>
             <a:outerShdw blurRad="40000" dist="20000" dir="5400000" rotWithShape="0">
-              <a:srgbClr xmlns:mc="http://schemas.openxmlformats.org/markup-compatibility/2006" xmlns:a14="http://schemas.microsoft.com/office/drawing/2010/main" val="000000" mc:Ignorable="">
+              <a:srgbClr val="000000">
                 <a:alpha val="38000"/>
               </a:srgbClr>
             </a:outerShdw>
@@ -3784,7 +3808,7 @@
         <a:effectStyle>
           <a:effectLst>
             <a:outerShdw blurRad="40000" dist="23000" dir="5400000" rotWithShape="0">
-              <a:srgbClr xmlns:mc="http://schemas.openxmlformats.org/markup-compatibility/2006" xmlns:a14="http://schemas.microsoft.com/office/drawing/2010/main" val="000000" mc:Ignorable="">
+              <a:srgbClr val="000000">
                 <a:alpha val="35000"/>
               </a:srgbClr>
             </a:outerShdw>
@@ -3793,7 +3817,7 @@
         <a:effectStyle>
           <a:effectLst>
             <a:outerShdw blurRad="40000" dist="23000" dir="5400000" rotWithShape="0">
-              <a:srgbClr xmlns:mc="http://schemas.openxmlformats.org/markup-compatibility/2006" xmlns:a14="http://schemas.microsoft.com/office/drawing/2010/main" val="000000" mc:Ignorable="">
+              <a:srgbClr val="000000">
                 <a:alpha val="35000"/>
               </a:srgbClr>
             </a:outerShdw>
@@ -3873,7 +3897,7 @@
 </file>
 
 <file path=customXml/itemProps1.xml><?xml version="1.0" encoding="utf-8"?>
-<ds:datastoreItem xmlns:ds="http://schemas.openxmlformats.org/officeDocument/2006/customXml" ds:itemID="{E0BA9B1E-78BB-4DB2-888E-0637AD72165A}">
+<ds:datastoreItem xmlns:ds="http://schemas.openxmlformats.org/officeDocument/2006/customXml" ds:itemID="{2B4C2E68-4FC1-4005-8909-2CA7B1202A65}">
   <ds:schemaRefs>
     <ds:schemaRef ds:uri="http://schemas.openxmlformats.org/officeDocument/2006/bibliography"/>
   </ds:schemaRefs>

</xml_diff>